<commit_message>
Appunti di algebra lineare e ultima lezione
- Creato file di appunti, archiviato materiale di riferimento (da risolvere)
- Archiviati file interni UniPD all'occorrenza
- Altre fix minori
</commit_message>
<xml_diff>
--- a/Freelance/Telecomunicazioni/Lezioni/Esercizi 25-08.docx
+++ b/Freelance/Telecomunicazioni/Lezioni/Esercizi 25-08.docx
@@ -4,12 +4,6 @@
   <w:body>
     <w:p>
       <w:pPr>
-        <w:suppressAutoHyphens/>
-        <w:spacing w:after="0" w:line="276" w:lineRule="auto"/>
-      </w:pPr>
-    </w:p>
-    <w:p>
-      <w:pPr>
         <w:numPr>
           <w:ilvl w:val="0"/>
           <w:numId w:val="1"/>
@@ -19,19 +13,17 @@
       </w:pPr>
       <w:bookmarkStart w:id="0" w:name="_Hlk113994379"/>
       <w:r>
-        <w:t>Scrivere un programma che accenda il led integrato sulla scheda Arduino Uno esclusivamente alla pressione di un pulsante collegato al pin 3 in configurazione pull-up.</w:t>
-      </w:r>
-    </w:p>
-    <w:p>
-      <w:pPr>
-        <w:suppressAutoHyphens/>
-        <w:spacing w:after="0" w:line="276" w:lineRule="auto"/>
-      </w:pPr>
-    </w:p>
-    <w:p>
-      <w:pPr>
-        <w:suppressAutoHyphens/>
-        <w:spacing w:after="0" w:line="276" w:lineRule="auto"/>
+        <w:t>Scrivere un programma che accenda il led integrato sulla scheda Arduino Uno alla pressione di un pulsante collegato al pin 3 in configurazione pull-up e lo spegna alla pressione di un pulsante collegato al pin 5 in configurazione pull-down.</w:t>
+      </w:r>
+    </w:p>
+    <w:p>
+      <w:pPr>
+        <w:suppressAutoHyphens/>
+        <w:spacing w:after="0" w:line="276" w:lineRule="auto"/>
+      </w:pPr>
+    </w:p>
+    <w:p>
+      <w:pPr>
         <w:rPr>
           <w:rFonts w:ascii="Consolas" w:hAnsi="Consolas"/>
         </w:rPr>
@@ -45,23 +37,32 @@
     </w:p>
     <w:p>
       <w:pPr>
-        <w:suppressAutoHyphens/>
-        <w:spacing w:after="0" w:line="276" w:lineRule="auto"/>
-        <w:rPr>
-          <w:rFonts w:ascii="Consolas" w:hAnsi="Consolas"/>
-        </w:rPr>
-      </w:pPr>
-      <w:r>
-        <w:rPr>
-          <w:rFonts w:ascii="Consolas" w:hAnsi="Consolas"/>
-        </w:rPr>
-        <w:t>const int buttonPin = 3;  // Pin del pulsante</w:t>
-      </w:r>
-    </w:p>
-    <w:p>
-      <w:pPr>
-        <w:suppressAutoHyphens/>
-        <w:spacing w:after="0" w:line="276" w:lineRule="auto"/>
+        <w:rPr>
+          <w:rFonts w:ascii="Consolas" w:hAnsi="Consolas"/>
+        </w:rPr>
+      </w:pPr>
+      <w:r>
+        <w:rPr>
+          <w:rFonts w:ascii="Consolas" w:hAnsi="Consolas"/>
+        </w:rPr>
+        <w:t>const int buttonPin1 = 3;  // Pin del primo pulsante</w:t>
+      </w:r>
+    </w:p>
+    <w:p>
+      <w:pPr>
+        <w:rPr>
+          <w:rFonts w:ascii="Consolas" w:hAnsi="Consolas"/>
+        </w:rPr>
+      </w:pPr>
+      <w:r>
+        <w:rPr>
+          <w:rFonts w:ascii="Consolas" w:hAnsi="Consolas"/>
+        </w:rPr>
+        <w:t>const int buttonPin2 = 5;  // Pin del secondo pulsante</w:t>
+      </w:r>
+    </w:p>
+    <w:p>
+      <w:pPr>
         <w:rPr>
           <w:rFonts w:ascii="Consolas" w:hAnsi="Consolas"/>
           <w:lang w:val="en-US"/>
@@ -77,185 +78,199 @@
     </w:p>
     <w:p>
       <w:pPr>
-        <w:suppressAutoHyphens/>
-        <w:spacing w:after="0" w:line="276" w:lineRule="auto"/>
-        <w:rPr>
-          <w:rFonts w:ascii="Consolas" w:hAnsi="Consolas"/>
-          <w:lang w:val="en-US"/>
-        </w:rPr>
-      </w:pPr>
-    </w:p>
-    <w:p>
-      <w:pPr>
-        <w:suppressAutoHyphens/>
-        <w:spacing w:after="0" w:line="276" w:lineRule="auto"/>
-        <w:rPr>
-          <w:rFonts w:ascii="Consolas" w:hAnsi="Consolas"/>
-          <w:lang w:val="en-US"/>
-        </w:rPr>
-      </w:pPr>
-      <w:r>
-        <w:rPr>
-          <w:rFonts w:ascii="Consolas" w:hAnsi="Consolas"/>
-          <w:lang w:val="en-US"/>
+        <w:rPr>
+          <w:rFonts w:ascii="Consolas" w:hAnsi="Consolas"/>
+          <w:lang w:val="en-US"/>
+        </w:rPr>
+      </w:pPr>
+    </w:p>
+    <w:p>
+      <w:pPr>
+        <w:rPr>
+          <w:rFonts w:ascii="Consolas" w:hAnsi="Consolas"/>
+        </w:rPr>
+      </w:pPr>
+      <w:r>
+        <w:rPr>
+          <w:rFonts w:ascii="Consolas" w:hAnsi="Consolas"/>
         </w:rPr>
         <w:t>void setup() {</w:t>
       </w:r>
     </w:p>
     <w:p>
       <w:pPr>
-        <w:suppressAutoHyphens/>
-        <w:spacing w:after="0" w:line="276" w:lineRule="auto"/>
-        <w:rPr>
-          <w:rFonts w:ascii="Consolas" w:hAnsi="Consolas"/>
-          <w:lang w:val="en-US"/>
-        </w:rPr>
-      </w:pPr>
-      <w:r>
-        <w:rPr>
-          <w:rFonts w:ascii="Consolas" w:hAnsi="Consolas"/>
-          <w:lang w:val="en-US"/>
-        </w:rPr>
-        <w:t xml:space="preserve">  pinMode(buttonPin, INPUT_PULLUP);  // Configura il pin del pulsante come input con pull-up</w:t>
-      </w:r>
-    </w:p>
-    <w:p>
-      <w:pPr>
-        <w:suppressAutoHyphens/>
-        <w:spacing w:after="0" w:line="276" w:lineRule="auto"/>
-        <w:rPr>
-          <w:rFonts w:ascii="Consolas" w:hAnsi="Consolas"/>
-          <w:lang w:val="en-US"/>
-        </w:rPr>
-      </w:pPr>
-      <w:r>
-        <w:rPr>
-          <w:rFonts w:ascii="Consolas" w:hAnsi="Consolas"/>
-          <w:lang w:val="en-US"/>
-        </w:rPr>
-        <w:t xml:space="preserve">  pinMode(ledPin, OUTPUT);  // Configura il pin del LED come output</w:t>
-      </w:r>
-    </w:p>
-    <w:p>
-      <w:pPr>
-        <w:suppressAutoHyphens/>
-        <w:spacing w:after="0" w:line="276" w:lineRule="auto"/>
-        <w:rPr>
-          <w:rFonts w:ascii="Consolas" w:hAnsi="Consolas"/>
-        </w:rPr>
-      </w:pPr>
-      <w:r>
-        <w:rPr>
-          <w:rFonts w:ascii="Consolas" w:hAnsi="Consolas"/>
+        <w:rPr>
+          <w:rFonts w:ascii="Consolas" w:hAnsi="Consolas"/>
+        </w:rPr>
+      </w:pPr>
+      <w:r>
+        <w:rPr>
+          <w:rFonts w:ascii="Consolas" w:hAnsi="Consolas"/>
+        </w:rPr>
+        <w:t xml:space="preserve">  pinMode(buttonPin1, INPUT_PULLUP);  // Configura il pin del primo pulsante come input con pull-up</w:t>
+      </w:r>
+    </w:p>
+    <w:p>
+      <w:pPr>
+        <w:rPr>
+          <w:rFonts w:ascii="Consolas" w:hAnsi="Consolas"/>
+        </w:rPr>
+      </w:pPr>
+      <w:r>
+        <w:rPr>
+          <w:rFonts w:ascii="Consolas" w:hAnsi="Consolas"/>
+        </w:rPr>
+        <w:t xml:space="preserve">  pinMode(buttonPin2, INPUT);         // Configura il pin del secondo pulsante come input</w:t>
+      </w:r>
+    </w:p>
+    <w:p>
+      <w:pPr>
+        <w:rPr>
+          <w:rFonts w:ascii="Consolas" w:hAnsi="Consolas"/>
+          <w:lang w:val="en-US"/>
+        </w:rPr>
+      </w:pPr>
+      <w:r>
+        <w:rPr>
+          <w:rFonts w:ascii="Consolas" w:hAnsi="Consolas"/>
+        </w:rPr>
+        <w:t xml:space="preserve">  </w:t>
+      </w:r>
+      <w:r>
+        <w:rPr>
+          <w:rFonts w:ascii="Consolas" w:hAnsi="Consolas"/>
+          <w:lang w:val="en-US"/>
+        </w:rPr>
+        <w:t>pinMode(ledPin, OUTPUT);            // Configura il pin del LED come output</w:t>
+      </w:r>
+    </w:p>
+    <w:p>
+      <w:pPr>
+        <w:rPr>
+          <w:rFonts w:ascii="Consolas" w:hAnsi="Consolas"/>
+          <w:lang w:val="en-US"/>
+        </w:rPr>
+      </w:pPr>
+      <w:r>
+        <w:rPr>
+          <w:rFonts w:ascii="Consolas" w:hAnsi="Consolas"/>
+          <w:lang w:val="en-US"/>
         </w:rPr>
         <w:t>}</w:t>
       </w:r>
     </w:p>
     <w:p>
       <w:pPr>
-        <w:suppressAutoHyphens/>
-        <w:spacing w:after="0" w:line="276" w:lineRule="auto"/>
-        <w:rPr>
-          <w:rFonts w:ascii="Consolas" w:hAnsi="Consolas"/>
-        </w:rPr>
-      </w:pPr>
-    </w:p>
-    <w:p>
-      <w:pPr>
-        <w:suppressAutoHyphens/>
-        <w:spacing w:after="0" w:line="276" w:lineRule="auto"/>
-        <w:rPr>
-          <w:rFonts w:ascii="Consolas" w:hAnsi="Consolas"/>
-        </w:rPr>
-      </w:pPr>
-      <w:r>
-        <w:rPr>
-          <w:rFonts w:ascii="Consolas" w:hAnsi="Consolas"/>
+        <w:rPr>
+          <w:rFonts w:ascii="Consolas" w:hAnsi="Consolas"/>
+          <w:lang w:val="en-US"/>
+        </w:rPr>
+      </w:pPr>
+    </w:p>
+    <w:p>
+      <w:pPr>
+        <w:rPr>
+          <w:rFonts w:ascii="Consolas" w:hAnsi="Consolas"/>
+          <w:lang w:val="en-US"/>
+        </w:rPr>
+      </w:pPr>
+      <w:r>
+        <w:rPr>
+          <w:rFonts w:ascii="Consolas" w:hAnsi="Consolas"/>
+          <w:lang w:val="en-US"/>
         </w:rPr>
         <w:t>void loop() {</w:t>
       </w:r>
     </w:p>
     <w:p>
       <w:pPr>
-        <w:suppressAutoHyphens/>
-        <w:spacing w:after="0" w:line="276" w:lineRule="auto"/>
-        <w:rPr>
-          <w:rFonts w:ascii="Consolas" w:hAnsi="Consolas"/>
-        </w:rPr>
-      </w:pPr>
-      <w:r>
-        <w:rPr>
-          <w:rFonts w:ascii="Consolas" w:hAnsi="Consolas"/>
-        </w:rPr>
-        <w:t xml:space="preserve">  // Leggi lo stato del pulsante</w:t>
-      </w:r>
-    </w:p>
-    <w:p>
-      <w:pPr>
-        <w:suppressAutoHyphens/>
-        <w:spacing w:after="0" w:line="276" w:lineRule="auto"/>
-        <w:rPr>
-          <w:rFonts w:ascii="Consolas" w:hAnsi="Consolas"/>
-        </w:rPr>
-      </w:pPr>
-      <w:r>
-        <w:rPr>
-          <w:rFonts w:ascii="Consolas" w:hAnsi="Consolas"/>
-        </w:rPr>
-        <w:t xml:space="preserve">  int buttonState = digitalRead(buttonPin);</w:t>
-      </w:r>
-    </w:p>
-    <w:p>
-      <w:pPr>
-        <w:suppressAutoHyphens/>
-        <w:spacing w:after="0" w:line="276" w:lineRule="auto"/>
-        <w:rPr>
-          <w:rFonts w:ascii="Consolas" w:hAnsi="Consolas"/>
-        </w:rPr>
-      </w:pPr>
-    </w:p>
-    <w:p>
-      <w:pPr>
-        <w:suppressAutoHyphens/>
-        <w:spacing w:after="0" w:line="276" w:lineRule="auto"/>
-        <w:rPr>
-          <w:rFonts w:ascii="Consolas" w:hAnsi="Consolas"/>
-        </w:rPr>
-      </w:pPr>
-      <w:r>
-        <w:rPr>
-          <w:rFonts w:ascii="Consolas" w:hAnsi="Consolas"/>
-        </w:rPr>
-        <w:t xml:space="preserve">  // Se il pulsante è premuto (stato LOW a causa del pull-up), accendi il LED</w:t>
-      </w:r>
-    </w:p>
-    <w:p>
-      <w:pPr>
-        <w:suppressAutoHyphens/>
-        <w:spacing w:after="0" w:line="276" w:lineRule="auto"/>
-        <w:rPr>
-          <w:rFonts w:ascii="Consolas" w:hAnsi="Consolas"/>
-          <w:lang w:val="en-US"/>
-        </w:rPr>
-      </w:pPr>
-      <w:r>
-        <w:rPr>
-          <w:rFonts w:ascii="Consolas" w:hAnsi="Consolas"/>
+        <w:rPr>
+          <w:rFonts w:ascii="Consolas" w:hAnsi="Consolas"/>
+        </w:rPr>
+      </w:pPr>
+      <w:r>
+        <w:rPr>
+          <w:rFonts w:ascii="Consolas" w:hAnsi="Consolas"/>
+          <w:lang w:val="en-US"/>
         </w:rPr>
         <w:t xml:space="preserve">  </w:t>
       </w:r>
       <w:r>
         <w:rPr>
           <w:rFonts w:ascii="Consolas" w:hAnsi="Consolas"/>
-          <w:lang w:val="en-US"/>
-        </w:rPr>
-        <w:t>if (buttonState == LOW) {</w:t>
-      </w:r>
-    </w:p>
-    <w:p>
-      <w:pPr>
-        <w:suppressAutoHyphens/>
-        <w:spacing w:after="0" w:line="276" w:lineRule="auto"/>
+        </w:rPr>
+        <w:t>// Leggi lo stato dei pulsanti</w:t>
+      </w:r>
+    </w:p>
+    <w:p>
+      <w:pPr>
+        <w:rPr>
+          <w:rFonts w:ascii="Consolas" w:hAnsi="Consolas"/>
+        </w:rPr>
+      </w:pPr>
+      <w:r>
+        <w:rPr>
+          <w:rFonts w:ascii="Consolas" w:hAnsi="Consolas"/>
+        </w:rPr>
+        <w:t xml:space="preserve">  int buttonState1 = digitalRead(buttonPin1);</w:t>
+      </w:r>
+    </w:p>
+    <w:p>
+      <w:pPr>
+        <w:rPr>
+          <w:rFonts w:ascii="Consolas" w:hAnsi="Consolas"/>
+        </w:rPr>
+      </w:pPr>
+      <w:r>
+        <w:rPr>
+          <w:rFonts w:ascii="Consolas" w:hAnsi="Consolas"/>
+        </w:rPr>
+        <w:t xml:space="preserve">  int buttonState2 = digitalRead(buttonPin2);</w:t>
+      </w:r>
+    </w:p>
+    <w:p>
+      <w:pPr>
+        <w:rPr>
+          <w:rFonts w:ascii="Consolas" w:hAnsi="Consolas"/>
+        </w:rPr>
+      </w:pPr>
+    </w:p>
+    <w:p>
+      <w:pPr>
+        <w:rPr>
+          <w:rFonts w:ascii="Consolas" w:hAnsi="Consolas"/>
+        </w:rPr>
+      </w:pPr>
+      <w:r>
+        <w:rPr>
+          <w:rFonts w:ascii="Consolas" w:hAnsi="Consolas"/>
+        </w:rPr>
+        <w:t xml:space="preserve">  // Se il primo pulsante è premuto (stato LOW a causa del pull-up), accendi il LED</w:t>
+      </w:r>
+    </w:p>
+    <w:p>
+      <w:pPr>
+        <w:rPr>
+          <w:rFonts w:ascii="Consolas" w:hAnsi="Consolas"/>
+          <w:lang w:val="en-US"/>
+        </w:rPr>
+      </w:pPr>
+      <w:r>
+        <w:rPr>
+          <w:rFonts w:ascii="Consolas" w:hAnsi="Consolas"/>
+        </w:rPr>
+        <w:t xml:space="preserve">  </w:t>
+      </w:r>
+      <w:r>
+        <w:rPr>
+          <w:rFonts w:ascii="Consolas" w:hAnsi="Consolas"/>
+          <w:lang w:val="en-US"/>
+        </w:rPr>
+        <w:t>if (buttonState1 == LOW) {</w:t>
+      </w:r>
+    </w:p>
+    <w:p>
+      <w:pPr>
         <w:rPr>
           <w:rFonts w:ascii="Consolas" w:hAnsi="Consolas"/>
           <w:lang w:val="en-US"/>
@@ -271,8 +286,6 @@
     </w:p>
     <w:p>
       <w:pPr>
-        <w:suppressAutoHyphens/>
-        <w:spacing w:after="0" w:line="276" w:lineRule="auto"/>
         <w:rPr>
           <w:rFonts w:ascii="Consolas" w:hAnsi="Consolas"/>
         </w:rPr>
@@ -288,47 +301,84 @@
         <w:rPr>
           <w:rFonts w:ascii="Consolas" w:hAnsi="Consolas"/>
         </w:rPr>
-        <w:t>} else {</w:t>
-      </w:r>
-    </w:p>
-    <w:p>
-      <w:pPr>
-        <w:suppressAutoHyphens/>
-        <w:spacing w:after="0" w:line="276" w:lineRule="auto"/>
-        <w:rPr>
-          <w:rFonts w:ascii="Consolas" w:hAnsi="Consolas"/>
-        </w:rPr>
-      </w:pPr>
-      <w:r>
-        <w:rPr>
-          <w:rFonts w:ascii="Consolas" w:hAnsi="Consolas"/>
+        <w:t>}</w:t>
+      </w:r>
+    </w:p>
+    <w:p>
+      <w:pPr>
+        <w:rPr>
+          <w:rFonts w:ascii="Consolas" w:hAnsi="Consolas"/>
+        </w:rPr>
+      </w:pPr>
+      <w:r>
+        <w:rPr>
+          <w:rFonts w:ascii="Consolas" w:hAnsi="Consolas"/>
+        </w:rPr>
+        <w:t xml:space="preserve">  </w:t>
+      </w:r>
+    </w:p>
+    <w:p>
+      <w:pPr>
+        <w:rPr>
+          <w:rFonts w:ascii="Consolas" w:hAnsi="Consolas"/>
+        </w:rPr>
+      </w:pPr>
+      <w:r>
+        <w:rPr>
+          <w:rFonts w:ascii="Consolas" w:hAnsi="Consolas"/>
+        </w:rPr>
+        <w:t xml:space="preserve">  // Se il secondo pulsante è premuto (stato HIGH), spegni il LED</w:t>
+      </w:r>
+    </w:p>
+    <w:p>
+      <w:pPr>
+        <w:rPr>
+          <w:rFonts w:ascii="Consolas" w:hAnsi="Consolas"/>
+          <w:lang w:val="en-US"/>
+        </w:rPr>
+      </w:pPr>
+      <w:r>
+        <w:rPr>
+          <w:rFonts w:ascii="Consolas" w:hAnsi="Consolas"/>
+        </w:rPr>
+        <w:t xml:space="preserve">  </w:t>
+      </w:r>
+      <w:r>
+        <w:rPr>
+          <w:rFonts w:ascii="Consolas" w:hAnsi="Consolas"/>
+          <w:lang w:val="en-US"/>
+        </w:rPr>
+        <w:t>if (buttonState2 == HIGH) {</w:t>
+      </w:r>
+    </w:p>
+    <w:p>
+      <w:pPr>
+        <w:rPr>
+          <w:rFonts w:ascii="Consolas" w:hAnsi="Consolas"/>
+          <w:lang w:val="en-US"/>
+        </w:rPr>
+      </w:pPr>
+      <w:r>
+        <w:rPr>
+          <w:rFonts w:ascii="Consolas" w:hAnsi="Consolas"/>
+          <w:lang w:val="en-US"/>
         </w:rPr>
         <w:t xml:space="preserve">    digitalWrite(ledPin, LOW);  // Spegni il LED</w:t>
       </w:r>
     </w:p>
     <w:p>
       <w:pPr>
-        <w:suppressAutoHyphens/>
-        <w:spacing w:after="0" w:line="276" w:lineRule="auto"/>
-        <w:rPr>
-          <w:rFonts w:ascii="Consolas" w:hAnsi="Consolas"/>
-        </w:rPr>
-      </w:pPr>
-      <w:r>
-        <w:rPr>
-          <w:rFonts w:ascii="Consolas" w:hAnsi="Consolas"/>
-        </w:rPr>
-        <w:t xml:space="preserve">  }</w:t>
-      </w:r>
-    </w:p>
-    <w:p>
-      <w:pPr>
-        <w:suppressAutoHyphens/>
-        <w:spacing w:after="0" w:line="276" w:lineRule="auto"/>
-        <w:rPr>
-          <w:rFonts w:ascii="Consolas" w:hAnsi="Consolas"/>
-        </w:rPr>
-      </w:pPr>
+        <w:rPr>
+          <w:rFonts w:ascii="Consolas" w:hAnsi="Consolas"/>
+        </w:rPr>
+      </w:pPr>
+      <w:r>
+        <w:rPr>
+          <w:rFonts w:ascii="Consolas" w:hAnsi="Consolas"/>
+          <w:lang w:val="en-US"/>
+        </w:rPr>
+        <w:t xml:space="preserve">  </w:t>
+      </w:r>
       <w:r>
         <w:rPr>
           <w:rFonts w:ascii="Consolas" w:hAnsi="Consolas"/>
@@ -338,31 +388,46 @@
     </w:p>
     <w:p>
       <w:pPr>
-        <w:suppressAutoHyphens/>
-        <w:spacing w:after="0" w:line="276" w:lineRule="auto"/>
-        <w:rPr>
-          <w:rFonts w:ascii="Consolas" w:hAnsi="Consolas"/>
-        </w:rPr>
-      </w:pPr>
-    </w:p>
-    <w:p>
-      <w:pPr>
-        <w:suppressAutoHyphens/>
-        <w:spacing w:after="0" w:line="276" w:lineRule="auto"/>
-        <w:rPr>
-          <w:rFonts w:ascii="Consolas" w:hAnsi="Consolas"/>
-        </w:rPr>
-      </w:pPr>
-      <w:r>
-        <w:rPr>
-          <w:rFonts w:ascii="Consolas" w:hAnsi="Consolas"/>
-          <w:noProof/>
-        </w:rPr>
+        <w:rPr>
+          <w:rFonts w:ascii="Consolas" w:hAnsi="Consolas"/>
+        </w:rPr>
+      </w:pPr>
+      <w:r>
+        <w:rPr>
+          <w:rFonts w:ascii="Consolas" w:hAnsi="Consolas"/>
+        </w:rPr>
+        <w:t>}</w:t>
+      </w:r>
+    </w:p>
+    <w:p>
+      <w:pPr>
+        <w:rPr>
+          <w:rFonts w:ascii="Consolas" w:hAnsi="Consolas"/>
+        </w:rPr>
+      </w:pPr>
+      <w:r>
+        <w:rPr>
+          <w:rFonts w:ascii="Consolas" w:hAnsi="Consolas"/>
+        </w:rPr>
+        <w:br w:type="page"/>
+      </w:r>
+    </w:p>
+    <w:p>
+      <w:pPr>
+        <w:rPr>
+          <w:rFonts w:ascii="Consolas" w:hAnsi="Consolas"/>
+        </w:rPr>
+      </w:pPr>
+      <w:r>
+        <w:rPr>
+          <w:rFonts w:ascii="Consolas" w:hAnsi="Consolas"/>
+        </w:rPr>
+        <w:lastRenderedPageBreak/>
         <w:drawing>
-          <wp:inline distT="0" distB="0" distL="0" distR="0" wp14:anchorId="5347F6A7" wp14:editId="16F04A6C">
-            <wp:extent cx="3639552" cy="3446170"/>
-            <wp:effectExtent l="0" t="0" r="0" b="1905"/>
-            <wp:docPr id="354319922" name="Immagine 1" descr="Immagine che contiene Ingegneria elettronica, testo, elettronica, Componente di circuito&#10;&#10;Descrizione generata automaticamente"/>
+          <wp:inline distT="0" distB="0" distL="0" distR="0" wp14:anchorId="0C89F6C8" wp14:editId="31E2D756">
+            <wp:extent cx="6120130" cy="4920615"/>
+            <wp:effectExtent l="0" t="0" r="0" b="0"/>
+            <wp:docPr id="56007412" name="Immagine 1" descr="Immagine che contiene Ingegneria elettronica, testo, elettronica, Componente di circuito&#10;&#10;Descrizione generata automaticamente"/>
             <wp:cNvGraphicFramePr>
               <a:graphicFrameLocks xmlns:a="http://schemas.openxmlformats.org/drawingml/2006/main" noChangeAspect="1"/>
             </wp:cNvGraphicFramePr>
@@ -370,7 +435,7 @@
               <a:graphicData uri="http://schemas.openxmlformats.org/drawingml/2006/picture">
                 <pic:pic xmlns:pic="http://schemas.openxmlformats.org/drawingml/2006/picture">
                   <pic:nvPicPr>
-                    <pic:cNvPr id="354319922" name="Immagine 1" descr="Immagine che contiene Ingegneria elettronica, testo, elettronica, Componente di circuito&#10;&#10;Descrizione generata automaticamente"/>
+                    <pic:cNvPr id="56007412" name="Immagine 1" descr="Immagine che contiene Ingegneria elettronica, testo, elettronica, Componente di circuito&#10;&#10;Descrizione generata automaticamente"/>
                     <pic:cNvPicPr/>
                   </pic:nvPicPr>
                   <pic:blipFill>
@@ -382,7 +447,7 @@
                   <pic:spPr>
                     <a:xfrm>
                       <a:off x="0" y="0"/>
-                      <a:ext cx="3641380" cy="3447901"/>
+                      <a:ext cx="6120130" cy="4920615"/>
                     </a:xfrm>
                     <a:prstGeom prst="rect">
                       <a:avLst/>
@@ -396,15 +461,7 @@
       </w:r>
     </w:p>
     <w:p>
-      <w:pPr>
-        <w:rPr>
-          <w:rFonts w:ascii="Consolas" w:hAnsi="Consolas"/>
-        </w:rPr>
-      </w:pPr>
-      <w:r>
-        <w:rPr>
-          <w:rFonts w:ascii="Consolas" w:hAnsi="Consolas"/>
-        </w:rPr>
+      <w:r>
         <w:br w:type="page"/>
       </w:r>
     </w:p>
@@ -978,6 +1035,57 @@
       </w:pPr>
     </w:p>
     <w:p>
+      <w:pPr>
+        <w:suppressAutoHyphens/>
+        <w:spacing w:after="0" w:line="276" w:lineRule="auto"/>
+        <w:rPr>
+          <w:rFonts w:ascii="Consolas" w:hAnsi="Consolas"/>
+        </w:rPr>
+      </w:pPr>
+      <w:r>
+        <w:rPr>
+          <w:rFonts w:ascii="Consolas" w:hAnsi="Consolas"/>
+          <w:noProof/>
+        </w:rPr>
+        <w:lastRenderedPageBreak/>
+        <w:drawing>
+          <wp:inline distT="0" distB="0" distL="0" distR="0" wp14:anchorId="785484B0" wp14:editId="1874205B">
+            <wp:extent cx="6120130" cy="4955540"/>
+            <wp:effectExtent l="0" t="0" r="0" b="0"/>
+            <wp:docPr id="1994423785" name="Immagine 1" descr="Immagine che contiene testo, Ingegneria elettronica, circuito, elettronica&#10;&#10;Descrizione generata automaticamente"/>
+            <wp:cNvGraphicFramePr>
+              <a:graphicFrameLocks xmlns:a="http://schemas.openxmlformats.org/drawingml/2006/main" noChangeAspect="1"/>
+            </wp:cNvGraphicFramePr>
+            <a:graphic xmlns:a="http://schemas.openxmlformats.org/drawingml/2006/main">
+              <a:graphicData uri="http://schemas.openxmlformats.org/drawingml/2006/picture">
+                <pic:pic xmlns:pic="http://schemas.openxmlformats.org/drawingml/2006/picture">
+                  <pic:nvPicPr>
+                    <pic:cNvPr id="1994423785" name="Immagine 1" descr="Immagine che contiene testo, Ingegneria elettronica, circuito, elettronica&#10;&#10;Descrizione generata automaticamente"/>
+                    <pic:cNvPicPr/>
+                  </pic:nvPicPr>
+                  <pic:blipFill>
+                    <a:blip r:embed="rId6"/>
+                    <a:stretch>
+                      <a:fillRect/>
+                    </a:stretch>
+                  </pic:blipFill>
+                  <pic:spPr>
+                    <a:xfrm>
+                      <a:off x="0" y="0"/>
+                      <a:ext cx="6120130" cy="4955540"/>
+                    </a:xfrm>
+                    <a:prstGeom prst="rect">
+                      <a:avLst/>
+                    </a:prstGeom>
+                  </pic:spPr>
+                </pic:pic>
+              </a:graphicData>
+            </a:graphic>
+          </wp:inline>
+        </w:drawing>
+      </w:r>
+    </w:p>
+    <w:p>
       <w:r>
         <w:br w:type="page"/>
       </w:r>
@@ -1006,6 +1114,9 @@
         </w:rPr>
       </w:pPr>
       <w:r>
+        <w:rPr>
+          <w:noProof/>
+        </w:rPr>
         <w:drawing>
           <wp:inline distT="0" distB="0" distL="0" distR="0" wp14:anchorId="09C1DC74" wp14:editId="02DBF6EF">
             <wp:extent cx="2133152" cy="3771900"/>
@@ -1022,7 +1133,7 @@
                     <pic:cNvPicPr/>
                   </pic:nvPicPr>
                   <pic:blipFill>
-                    <a:blip r:embed="rId6"/>
+                    <a:blip r:embed="rId7"/>
                     <a:stretch>
                       <a:fillRect/>
                     </a:stretch>
@@ -1056,6 +1167,9 @@
         <w:t xml:space="preserve"> </w:t>
       </w:r>
       <w:r>
+        <w:rPr>
+          <w:noProof/>
+        </w:rPr>
         <w:drawing>
           <wp:inline distT="0" distB="0" distL="0" distR="0" wp14:anchorId="61D19393" wp14:editId="401756A1">
             <wp:extent cx="4183743" cy="4221846"/>
@@ -1072,7 +1186,7 @@
                     <pic:cNvPicPr/>
                   </pic:nvPicPr>
                   <pic:blipFill>
-                    <a:blip r:embed="rId7"/>
+                    <a:blip r:embed="rId8"/>
                     <a:stretch>
                       <a:fillRect/>
                     </a:stretch>
@@ -1107,6 +1221,9 @@
     </w:p>
     <w:p>
       <w:r>
+        <w:rPr>
+          <w:noProof/>
+        </w:rPr>
         <w:drawing>
           <wp:inline distT="0" distB="0" distL="0" distR="0" wp14:anchorId="797DC643" wp14:editId="19EFC96C">
             <wp:extent cx="5251784" cy="3216023"/>
@@ -1123,7 +1240,7 @@
                     <pic:cNvPicPr/>
                   </pic:nvPicPr>
                   <pic:blipFill>
-                    <a:blip r:embed="rId8"/>
+                    <a:blip r:embed="rId9"/>
                     <a:stretch>
                       <a:fillRect/>
                     </a:stretch>
@@ -1146,6 +1263,9 @@
     </w:p>
     <w:p>
       <w:r>
+        <w:rPr>
+          <w:noProof/>
+        </w:rPr>
         <w:drawing>
           <wp:inline distT="0" distB="0" distL="0" distR="0" wp14:anchorId="7DBA9312" wp14:editId="6379B505">
             <wp:extent cx="5251450" cy="3531298"/>
@@ -1162,7 +1282,7 @@
                     <pic:cNvPicPr/>
                   </pic:nvPicPr>
                   <pic:blipFill>
-                    <a:blip r:embed="rId9"/>
+                    <a:blip r:embed="rId10"/>
                     <a:stretch>
                       <a:fillRect/>
                     </a:stretch>
@@ -1185,6 +1305,9 @@
     </w:p>
     <w:p>
       <w:r>
+        <w:rPr>
+          <w:noProof/>
+        </w:rPr>
         <w:lastRenderedPageBreak/>
         <w:drawing>
           <wp:inline distT="0" distB="0" distL="0" distR="0" wp14:anchorId="5376D77A" wp14:editId="7423E198">
@@ -1202,7 +1325,7 @@
                     <pic:cNvPicPr/>
                   </pic:nvPicPr>
                   <pic:blipFill>
-                    <a:blip r:embed="rId10"/>
+                    <a:blip r:embed="rId11"/>
                     <a:stretch>
                       <a:fillRect/>
                     </a:stretch>
@@ -1225,6 +1348,9 @@
     </w:p>
     <w:p>
       <w:r>
+        <w:rPr>
+          <w:noProof/>
+        </w:rPr>
         <w:drawing>
           <wp:inline distT="0" distB="0" distL="0" distR="0" wp14:anchorId="21987A58" wp14:editId="63E15BB3">
             <wp:extent cx="4283242" cy="4004951"/>
@@ -1241,7 +1367,7 @@
                     <pic:cNvPicPr/>
                   </pic:nvPicPr>
                   <pic:blipFill>
-                    <a:blip r:embed="rId11"/>
+                    <a:blip r:embed="rId12"/>
                     <a:stretch>
                       <a:fillRect/>
                     </a:stretch>
@@ -1292,6 +1418,7 @@
         <w:rPr>
           <w:b/>
           <w:bCs/>
+          <w:noProof/>
         </w:rPr>
         <w:drawing>
           <wp:inline distT="0" distB="0" distL="0" distR="0" wp14:anchorId="36BE9E9D" wp14:editId="49D7C6F3">
@@ -1309,7 +1436,7 @@
                     <pic:cNvPicPr/>
                   </pic:nvPicPr>
                   <pic:blipFill>
-                    <a:blip r:embed="rId12"/>
+                    <a:blip r:embed="rId13"/>
                     <a:stretch>
                       <a:fillRect/>
                     </a:stretch>
@@ -1356,6 +1483,7 @@
         <w:rPr>
           <w:b/>
           <w:bCs/>
+          <w:noProof/>
         </w:rPr>
         <w:drawing>
           <wp:inline distT="0" distB="0" distL="0" distR="0" wp14:anchorId="4FE45E24" wp14:editId="33564A26">
@@ -1373,7 +1501,7 @@
                     <pic:cNvPicPr/>
                   </pic:nvPicPr>
                   <pic:blipFill>
-                    <a:blip r:embed="rId13"/>
+                    <a:blip r:embed="rId14"/>
                     <a:stretch>
                       <a:fillRect/>
                     </a:stretch>
@@ -1428,6 +1556,7 @@
         <w:rPr>
           <w:b/>
           <w:bCs/>
+          <w:noProof/>
         </w:rPr>
         <w:drawing>
           <wp:inline distT="0" distB="0" distL="0" distR="0" wp14:anchorId="6559E218" wp14:editId="3259D492">
@@ -1445,7 +1574,7 @@
                     <pic:cNvPicPr/>
                   </pic:nvPicPr>
                   <pic:blipFill>
-                    <a:blip r:embed="rId14"/>
+                    <a:blip r:embed="rId15"/>
                     <a:stretch>
                       <a:fillRect/>
                     </a:stretch>
@@ -1477,6 +1606,7 @@
         <w:rPr>
           <w:b/>
           <w:bCs/>
+          <w:noProof/>
         </w:rPr>
         <w:drawing>
           <wp:inline distT="0" distB="0" distL="0" distR="0" wp14:anchorId="6DFDDC58" wp14:editId="3EFB16ED">
@@ -1494,7 +1624,7 @@
                     <pic:cNvPicPr/>
                   </pic:nvPicPr>
                   <pic:blipFill>
-                    <a:blip r:embed="rId15"/>
+                    <a:blip r:embed="rId16"/>
                     <a:stretch>
                       <a:fillRect/>
                     </a:stretch>

</xml_diff>